<commit_message>
Proyecto 4 y inicio del 5
</commit_message>
<xml_diff>
--- a/FOL/Tema 5 - Contrato de trabajo/ejercicios.docx
+++ b/FOL/Tema 5 - Contrato de trabajo/ejercicios.docx
@@ -328,79 +328,206 @@
       <w:r>
         <w:t xml:space="preserve"> “imprevisible”</w:t>
       </w:r>
+    </w:p>
+    <w:p>
+      <w:pPr>
+        <w:pStyle w:val="Prrafodelista"/>
+        <w:numPr>
+          <w:ilvl w:val="0"/>
+          <w:numId w:val="8"/>
+        </w:numPr>
+      </w:pPr>
+      <w:r>
+        <w:t>No</w:t>
+      </w:r>
+    </w:p>
+    <w:p>
+      <w:pPr>
+        <w:pStyle w:val="Prrafodelista"/>
+        <w:numPr>
+          <w:ilvl w:val="0"/>
+          <w:numId w:val="8"/>
+        </w:numPr>
+      </w:pPr>
+      <w:r>
+        <w:t>–</w:t>
+      </w:r>
+    </w:p>
+    <w:p>
+      <w:r>
+        <w:t>11)</w:t>
+      </w:r>
+    </w:p>
+    <w:p>
+      <w:pPr>
+        <w:pStyle w:val="Prrafodelista"/>
+        <w:numPr>
+          <w:ilvl w:val="0"/>
+          <w:numId w:val="9"/>
+        </w:numPr>
+      </w:pPr>
+      <w:r>
+        <w:t>Contrato temporal sustitución de una persona trabajadora</w:t>
+      </w:r>
+    </w:p>
+    <w:p>
+      <w:pPr>
+        <w:pStyle w:val="Prrafodelista"/>
+        <w:numPr>
+          <w:ilvl w:val="0"/>
+          <w:numId w:val="9"/>
+        </w:numPr>
+      </w:pPr>
+      <w:r>
+        <w:t>6 meses o 1 año por convenio</w:t>
+      </w:r>
+    </w:p>
+    <w:p>
+      <w:pPr>
+        <w:pStyle w:val="Prrafodelista"/>
+        <w:numPr>
+          <w:ilvl w:val="0"/>
+          <w:numId w:val="9"/>
+        </w:numPr>
+      </w:pPr>
+      <w:r>
+        <w:t>Ninguna</w:t>
+      </w:r>
+    </w:p>
+    <w:p>
+      <w:pPr>
+        <w:pStyle w:val="Prrafodelista"/>
+      </w:pPr>
+    </w:p>
+    <w:p>
+      <w:r>
+        <w:lastRenderedPageBreak/>
+        <w:t>12)</w:t>
+      </w:r>
+    </w:p>
+    <w:p>
+      <w:pPr>
+        <w:pStyle w:val="Prrafodelista"/>
+        <w:numPr>
+          <w:ilvl w:val="0"/>
+          <w:numId w:val="10"/>
+        </w:numPr>
+      </w:pPr>
+      <w:r>
+        <w:t>No, solo si la vuelven a contratar</w:t>
+      </w:r>
+    </w:p>
+    <w:p>
+      <w:pPr>
+        <w:pStyle w:val="Prrafodelista"/>
+        <w:numPr>
+          <w:ilvl w:val="0"/>
+          <w:numId w:val="10"/>
+        </w:numPr>
+      </w:pPr>
+      <w:r>
+        <w:t>El contrato de sustitución no cuenta</w:t>
+      </w:r>
+    </w:p>
+    <w:p>
+      <w:pPr>
+        <w:pStyle w:val="Prrafodelista"/>
+        <w:numPr>
+          <w:ilvl w:val="0"/>
+          <w:numId w:val="10"/>
+        </w:numPr>
+      </w:pPr>
+      <w:r>
+        <w:t>No</w:t>
+      </w:r>
+    </w:p>
+    <w:p/>
+    <w:p>
+      <w:r>
+        <w:t>13)</w:t>
+      </w:r>
+    </w:p>
+    <w:p>
+      <w:pPr>
+        <w:pStyle w:val="Prrafodelista"/>
+        <w:numPr>
+          <w:ilvl w:val="0"/>
+          <w:numId w:val="11"/>
+        </w:numPr>
+      </w:pPr>
+      <w:r>
+        <w:t>Contrato fijo discontinuo</w:t>
+      </w:r>
+    </w:p>
+    <w:p>
+      <w:pPr>
+        <w:pStyle w:val="Prrafodelista"/>
+        <w:numPr>
+          <w:ilvl w:val="0"/>
+          <w:numId w:val="11"/>
+        </w:numPr>
+      </w:pPr>
+      <w:r>
+        <w:t>-</w:t>
+      </w:r>
+    </w:p>
+    <w:p>
+      <w:pPr>
+        <w:pStyle w:val="Prrafodelista"/>
+        <w:numPr>
+          <w:ilvl w:val="0"/>
+          <w:numId w:val="11"/>
+        </w:numPr>
+      </w:pPr>
+      <w:r>
+        <w:t>Si, un contrato fijo discontinuo</w:t>
+      </w:r>
+    </w:p>
+    <w:p/>
+    <w:p>
+      <w:r>
+        <w:t>20)</w:t>
+      </w:r>
+    </w:p>
+    <w:p>
+      <w:pPr>
+        <w:pStyle w:val="Prrafodelista"/>
+        <w:numPr>
+          <w:ilvl w:val="0"/>
+          <w:numId w:val="12"/>
+        </w:numPr>
+      </w:pPr>
+      <w:r>
+        <w:t>Ejercen la profesión en una sociedad</w:t>
+      </w:r>
+    </w:p>
+    <w:p>
+      <w:pPr>
+        <w:pStyle w:val="Prrafodelista"/>
+        <w:numPr>
+          <w:ilvl w:val="0"/>
+          <w:numId w:val="12"/>
+        </w:numPr>
+      </w:pPr>
+      <w:r>
+        <w:t>No tener establecimientos y oficinas abiertos al publico</w:t>
+      </w:r>
+    </w:p>
+    <w:p>
+      <w:pPr>
+        <w:pStyle w:val="Prrafodelista"/>
+        <w:numPr>
+          <w:ilvl w:val="0"/>
+          <w:numId w:val="12"/>
+        </w:numPr>
+      </w:pPr>
+      <w:r>
+        <w:t>No tener contratados a otros trabajadores</w:t>
+      </w:r>
       <w:bookmarkStart w:id="0" w:name="_GoBack"/>
       <w:bookmarkEnd w:id="0"/>
     </w:p>
-    <w:p>
-      <w:pPr>
-        <w:pStyle w:val="Prrafodelista"/>
-        <w:numPr>
-          <w:ilvl w:val="0"/>
-          <w:numId w:val="8"/>
-        </w:numPr>
-      </w:pPr>
-      <w:r>
-        <w:t>No</w:t>
-      </w:r>
-    </w:p>
-    <w:p>
-      <w:pPr>
-        <w:pStyle w:val="Prrafodelista"/>
-        <w:numPr>
-          <w:ilvl w:val="0"/>
-          <w:numId w:val="8"/>
-        </w:numPr>
-      </w:pPr>
-      <w:r>
-        <w:t>–</w:t>
-      </w:r>
-    </w:p>
-    <w:p>
-      <w:r>
-        <w:t>11)</w:t>
-      </w:r>
-    </w:p>
-    <w:p>
-      <w:pPr>
-        <w:pStyle w:val="Prrafodelista"/>
-        <w:numPr>
-          <w:ilvl w:val="0"/>
-          <w:numId w:val="9"/>
-        </w:numPr>
-      </w:pPr>
-      <w:r>
-        <w:t>Contrato temporal sustitución de una persona trabajadora</w:t>
-      </w:r>
-    </w:p>
-    <w:p>
-      <w:pPr>
-        <w:pStyle w:val="Prrafodelista"/>
-        <w:numPr>
-          <w:ilvl w:val="0"/>
-          <w:numId w:val="9"/>
-        </w:numPr>
-      </w:pPr>
-      <w:r>
-        <w:t>6 meses o 1 año por convenio</w:t>
-      </w:r>
-    </w:p>
-    <w:p>
-      <w:pPr>
-        <w:pStyle w:val="Prrafodelista"/>
-        <w:numPr>
-          <w:ilvl w:val="0"/>
-          <w:numId w:val="9"/>
-        </w:numPr>
-      </w:pPr>
-      <w:r>
-        <w:t>–</w:t>
-      </w:r>
-    </w:p>
-    <w:p>
-      <w:pPr>
-        <w:pStyle w:val="Prrafodelista"/>
-      </w:pPr>
-    </w:p>
+    <w:p/>
     <w:sectPr>
       <w:pgSz w:w="11906" w:h="16838"/>
       <w:pgMar w:top="1417" w:right="1701" w:bottom="1417" w:left="1701" w:header="708" w:footer="708" w:gutter="0"/>
@@ -414,6 +541,178 @@
 <file path=word/numbering.xml><?xml version="1.0" encoding="utf-8"?>
 <w:numbering xmlns:wpc="http://schemas.microsoft.com/office/word/2010/wordprocessingCanvas" xmlns:cx="http://schemas.microsoft.com/office/drawing/2014/chartex" xmlns:mc="http://schemas.openxmlformats.org/markup-compatibility/2006" xmlns:o="urn:schemas-microsoft-com:office:office" xmlns:r="http://schemas.openxmlformats.org/officeDocument/2006/relationships" xmlns:m="http://schemas.openxmlformats.org/officeDocument/2006/math" xmlns:v="urn:schemas-microsoft-com:vml" xmlns:wp14="http://schemas.microsoft.com/office/word/2010/wordprocessingDrawing" xmlns:wp="http://schemas.openxmlformats.org/drawingml/2006/wordprocessingDrawing" xmlns:w10="urn:schemas-microsoft-com:office:word" xmlns:w="http://schemas.openxmlformats.org/wordprocessingml/2006/main" xmlns:w14="http://schemas.microsoft.com/office/word/2010/wordml" xmlns:w15="http://schemas.microsoft.com/office/word/2012/wordml" xmlns:w16se="http://schemas.microsoft.com/office/word/2015/wordml/symex" xmlns:wpg="http://schemas.microsoft.com/office/word/2010/wordprocessingGroup" xmlns:wpi="http://schemas.microsoft.com/office/word/2010/wordprocessingInk" xmlns:wne="http://schemas.microsoft.com/office/word/2006/wordml" xmlns:wps="http://schemas.microsoft.com/office/word/2010/wordprocessingShape" mc:Ignorable="w14 w15 w16se wp14">
   <w:abstractNum w:abstractNumId="0" w15:restartNumberingAfterBreak="0">
+    <w:nsid w:val="061B59BD"/>
+    <w:multiLevelType w:val="hybridMultilevel"/>
+    <w:tmpl w:val="E0F21FE4"/>
+    <w:lvl w:ilvl="0" w:tplc="0C0A0017">
+      <w:start w:val="1"/>
+      <w:numFmt w:val="lowerLetter"/>
+      <w:lvlText w:val="%1)"/>
+      <w:lvlJc w:val="left"/>
+      <w:pPr>
+        <w:ind w:left="720" w:hanging="360"/>
+      </w:pPr>
+    </w:lvl>
+    <w:lvl w:ilvl="1" w:tplc="0C0A0019" w:tentative="1">
+      <w:start w:val="1"/>
+      <w:numFmt w:val="lowerLetter"/>
+      <w:lvlText w:val="%2."/>
+      <w:lvlJc w:val="left"/>
+      <w:pPr>
+        <w:ind w:left="1440" w:hanging="360"/>
+      </w:pPr>
+    </w:lvl>
+    <w:lvl w:ilvl="2" w:tplc="0C0A001B" w:tentative="1">
+      <w:start w:val="1"/>
+      <w:numFmt w:val="lowerRoman"/>
+      <w:lvlText w:val="%3."/>
+      <w:lvlJc w:val="right"/>
+      <w:pPr>
+        <w:ind w:left="2160" w:hanging="180"/>
+      </w:pPr>
+    </w:lvl>
+    <w:lvl w:ilvl="3" w:tplc="0C0A000F" w:tentative="1">
+      <w:start w:val="1"/>
+      <w:numFmt w:val="decimal"/>
+      <w:lvlText w:val="%4."/>
+      <w:lvlJc w:val="left"/>
+      <w:pPr>
+        <w:ind w:left="2880" w:hanging="360"/>
+      </w:pPr>
+    </w:lvl>
+    <w:lvl w:ilvl="4" w:tplc="0C0A0019" w:tentative="1">
+      <w:start w:val="1"/>
+      <w:numFmt w:val="lowerLetter"/>
+      <w:lvlText w:val="%5."/>
+      <w:lvlJc w:val="left"/>
+      <w:pPr>
+        <w:ind w:left="3600" w:hanging="360"/>
+      </w:pPr>
+    </w:lvl>
+    <w:lvl w:ilvl="5" w:tplc="0C0A001B" w:tentative="1">
+      <w:start w:val="1"/>
+      <w:numFmt w:val="lowerRoman"/>
+      <w:lvlText w:val="%6."/>
+      <w:lvlJc w:val="right"/>
+      <w:pPr>
+        <w:ind w:left="4320" w:hanging="180"/>
+      </w:pPr>
+    </w:lvl>
+    <w:lvl w:ilvl="6" w:tplc="0C0A000F" w:tentative="1">
+      <w:start w:val="1"/>
+      <w:numFmt w:val="decimal"/>
+      <w:lvlText w:val="%7."/>
+      <w:lvlJc w:val="left"/>
+      <w:pPr>
+        <w:ind w:left="5040" w:hanging="360"/>
+      </w:pPr>
+    </w:lvl>
+    <w:lvl w:ilvl="7" w:tplc="0C0A0019" w:tentative="1">
+      <w:start w:val="1"/>
+      <w:numFmt w:val="lowerLetter"/>
+      <w:lvlText w:val="%8."/>
+      <w:lvlJc w:val="left"/>
+      <w:pPr>
+        <w:ind w:left="5760" w:hanging="360"/>
+      </w:pPr>
+    </w:lvl>
+    <w:lvl w:ilvl="8" w:tplc="0C0A001B" w:tentative="1">
+      <w:start w:val="1"/>
+      <w:numFmt w:val="lowerRoman"/>
+      <w:lvlText w:val="%9."/>
+      <w:lvlJc w:val="right"/>
+      <w:pPr>
+        <w:ind w:left="6480" w:hanging="180"/>
+      </w:pPr>
+    </w:lvl>
+  </w:abstractNum>
+  <w:abstractNum w:abstractNumId="1" w15:restartNumberingAfterBreak="0">
+    <w:nsid w:val="076427CE"/>
+    <w:multiLevelType w:val="hybridMultilevel"/>
+    <w:tmpl w:val="8BCEF184"/>
+    <w:lvl w:ilvl="0" w:tplc="0C0A0017">
+      <w:start w:val="1"/>
+      <w:numFmt w:val="lowerLetter"/>
+      <w:lvlText w:val="%1)"/>
+      <w:lvlJc w:val="left"/>
+      <w:pPr>
+        <w:ind w:left="1080" w:hanging="360"/>
+      </w:pPr>
+    </w:lvl>
+    <w:lvl w:ilvl="1" w:tplc="0C0A0019" w:tentative="1">
+      <w:start w:val="1"/>
+      <w:numFmt w:val="lowerLetter"/>
+      <w:lvlText w:val="%2."/>
+      <w:lvlJc w:val="left"/>
+      <w:pPr>
+        <w:ind w:left="1800" w:hanging="360"/>
+      </w:pPr>
+    </w:lvl>
+    <w:lvl w:ilvl="2" w:tplc="0C0A001B" w:tentative="1">
+      <w:start w:val="1"/>
+      <w:numFmt w:val="lowerRoman"/>
+      <w:lvlText w:val="%3."/>
+      <w:lvlJc w:val="right"/>
+      <w:pPr>
+        <w:ind w:left="2520" w:hanging="180"/>
+      </w:pPr>
+    </w:lvl>
+    <w:lvl w:ilvl="3" w:tplc="0C0A000F" w:tentative="1">
+      <w:start w:val="1"/>
+      <w:numFmt w:val="decimal"/>
+      <w:lvlText w:val="%4."/>
+      <w:lvlJc w:val="left"/>
+      <w:pPr>
+        <w:ind w:left="3240" w:hanging="360"/>
+      </w:pPr>
+    </w:lvl>
+    <w:lvl w:ilvl="4" w:tplc="0C0A0019" w:tentative="1">
+      <w:start w:val="1"/>
+      <w:numFmt w:val="lowerLetter"/>
+      <w:lvlText w:val="%5."/>
+      <w:lvlJc w:val="left"/>
+      <w:pPr>
+        <w:ind w:left="3960" w:hanging="360"/>
+      </w:pPr>
+    </w:lvl>
+    <w:lvl w:ilvl="5" w:tplc="0C0A001B" w:tentative="1">
+      <w:start w:val="1"/>
+      <w:numFmt w:val="lowerRoman"/>
+      <w:lvlText w:val="%6."/>
+      <w:lvlJc w:val="right"/>
+      <w:pPr>
+        <w:ind w:left="4680" w:hanging="180"/>
+      </w:pPr>
+    </w:lvl>
+    <w:lvl w:ilvl="6" w:tplc="0C0A000F" w:tentative="1">
+      <w:start w:val="1"/>
+      <w:numFmt w:val="decimal"/>
+      <w:lvlText w:val="%7."/>
+      <w:lvlJc w:val="left"/>
+      <w:pPr>
+        <w:ind w:left="5400" w:hanging="360"/>
+      </w:pPr>
+    </w:lvl>
+    <w:lvl w:ilvl="7" w:tplc="0C0A0019" w:tentative="1">
+      <w:start w:val="1"/>
+      <w:numFmt w:val="lowerLetter"/>
+      <w:lvlText w:val="%8."/>
+      <w:lvlJc w:val="left"/>
+      <w:pPr>
+        <w:ind w:left="6120" w:hanging="360"/>
+      </w:pPr>
+    </w:lvl>
+    <w:lvl w:ilvl="8" w:tplc="0C0A001B" w:tentative="1">
+      <w:start w:val="1"/>
+      <w:numFmt w:val="lowerRoman"/>
+      <w:lvlText w:val="%9."/>
+      <w:lvlJc w:val="right"/>
+      <w:pPr>
+        <w:ind w:left="6840" w:hanging="180"/>
+      </w:pPr>
+    </w:lvl>
+  </w:abstractNum>
+  <w:abstractNum w:abstractNumId="2" w15:restartNumberingAfterBreak="0">
     <w:nsid w:val="2B4B0CEE"/>
     <w:multiLevelType w:val="hybridMultilevel"/>
     <w:tmpl w:val="7E9EDFFA"/>
@@ -499,7 +798,7 @@
       </w:pPr>
     </w:lvl>
   </w:abstractNum>
-  <w:abstractNum w:abstractNumId="1" w15:restartNumberingAfterBreak="0">
+  <w:abstractNum w:abstractNumId="3" w15:restartNumberingAfterBreak="0">
     <w:nsid w:val="3AB73F96"/>
     <w:multiLevelType w:val="hybridMultilevel"/>
     <w:tmpl w:val="5BA40DF4"/>
@@ -585,7 +884,7 @@
       </w:pPr>
     </w:lvl>
   </w:abstractNum>
-  <w:abstractNum w:abstractNumId="2" w15:restartNumberingAfterBreak="0">
+  <w:abstractNum w:abstractNumId="4" w15:restartNumberingAfterBreak="0">
     <w:nsid w:val="3C247165"/>
     <w:multiLevelType w:val="hybridMultilevel"/>
     <w:tmpl w:val="16423298"/>
@@ -671,7 +970,7 @@
       </w:pPr>
     </w:lvl>
   </w:abstractNum>
-  <w:abstractNum w:abstractNumId="3" w15:restartNumberingAfterBreak="0">
+  <w:abstractNum w:abstractNumId="5" w15:restartNumberingAfterBreak="0">
     <w:nsid w:val="3E587760"/>
     <w:multiLevelType w:val="hybridMultilevel"/>
     <w:tmpl w:val="DC949F90"/>
@@ -757,7 +1056,7 @@
       </w:pPr>
     </w:lvl>
   </w:abstractNum>
-  <w:abstractNum w:abstractNumId="4" w15:restartNumberingAfterBreak="0">
+  <w:abstractNum w:abstractNumId="6" w15:restartNumberingAfterBreak="0">
     <w:nsid w:val="41A773A3"/>
     <w:multiLevelType w:val="hybridMultilevel"/>
     <w:tmpl w:val="1D721D56"/>
@@ -843,7 +1142,7 @@
       </w:pPr>
     </w:lvl>
   </w:abstractNum>
-  <w:abstractNum w:abstractNumId="5" w15:restartNumberingAfterBreak="0">
+  <w:abstractNum w:abstractNumId="7" w15:restartNumberingAfterBreak="0">
     <w:nsid w:val="540E5298"/>
     <w:multiLevelType w:val="hybridMultilevel"/>
     <w:tmpl w:val="B2980122"/>
@@ -929,7 +1228,7 @@
       </w:pPr>
     </w:lvl>
   </w:abstractNum>
-  <w:abstractNum w:abstractNumId="6" w15:restartNumberingAfterBreak="0">
+  <w:abstractNum w:abstractNumId="8" w15:restartNumberingAfterBreak="0">
     <w:nsid w:val="58CA144F"/>
     <w:multiLevelType w:val="hybridMultilevel"/>
     <w:tmpl w:val="9EB40142"/>
@@ -1015,7 +1314,93 @@
       </w:pPr>
     </w:lvl>
   </w:abstractNum>
-  <w:abstractNum w:abstractNumId="7" w15:restartNumberingAfterBreak="0">
+  <w:abstractNum w:abstractNumId="9" w15:restartNumberingAfterBreak="0">
+    <w:nsid w:val="60D80C0F"/>
+    <w:multiLevelType w:val="hybridMultilevel"/>
+    <w:tmpl w:val="93F00256"/>
+    <w:lvl w:ilvl="0" w:tplc="0C0A0017">
+      <w:start w:val="1"/>
+      <w:numFmt w:val="lowerLetter"/>
+      <w:lvlText w:val="%1)"/>
+      <w:lvlJc w:val="left"/>
+      <w:pPr>
+        <w:ind w:left="720" w:hanging="360"/>
+      </w:pPr>
+    </w:lvl>
+    <w:lvl w:ilvl="1" w:tplc="0C0A0019" w:tentative="1">
+      <w:start w:val="1"/>
+      <w:numFmt w:val="lowerLetter"/>
+      <w:lvlText w:val="%2."/>
+      <w:lvlJc w:val="left"/>
+      <w:pPr>
+        <w:ind w:left="1440" w:hanging="360"/>
+      </w:pPr>
+    </w:lvl>
+    <w:lvl w:ilvl="2" w:tplc="0C0A001B" w:tentative="1">
+      <w:start w:val="1"/>
+      <w:numFmt w:val="lowerRoman"/>
+      <w:lvlText w:val="%3."/>
+      <w:lvlJc w:val="right"/>
+      <w:pPr>
+        <w:ind w:left="2160" w:hanging="180"/>
+      </w:pPr>
+    </w:lvl>
+    <w:lvl w:ilvl="3" w:tplc="0C0A000F" w:tentative="1">
+      <w:start w:val="1"/>
+      <w:numFmt w:val="decimal"/>
+      <w:lvlText w:val="%4."/>
+      <w:lvlJc w:val="left"/>
+      <w:pPr>
+        <w:ind w:left="2880" w:hanging="360"/>
+      </w:pPr>
+    </w:lvl>
+    <w:lvl w:ilvl="4" w:tplc="0C0A0019" w:tentative="1">
+      <w:start w:val="1"/>
+      <w:numFmt w:val="lowerLetter"/>
+      <w:lvlText w:val="%5."/>
+      <w:lvlJc w:val="left"/>
+      <w:pPr>
+        <w:ind w:left="3600" w:hanging="360"/>
+      </w:pPr>
+    </w:lvl>
+    <w:lvl w:ilvl="5" w:tplc="0C0A001B" w:tentative="1">
+      <w:start w:val="1"/>
+      <w:numFmt w:val="lowerRoman"/>
+      <w:lvlText w:val="%6."/>
+      <w:lvlJc w:val="right"/>
+      <w:pPr>
+        <w:ind w:left="4320" w:hanging="180"/>
+      </w:pPr>
+    </w:lvl>
+    <w:lvl w:ilvl="6" w:tplc="0C0A000F" w:tentative="1">
+      <w:start w:val="1"/>
+      <w:numFmt w:val="decimal"/>
+      <w:lvlText w:val="%7."/>
+      <w:lvlJc w:val="left"/>
+      <w:pPr>
+        <w:ind w:left="5040" w:hanging="360"/>
+      </w:pPr>
+    </w:lvl>
+    <w:lvl w:ilvl="7" w:tplc="0C0A0019" w:tentative="1">
+      <w:start w:val="1"/>
+      <w:numFmt w:val="lowerLetter"/>
+      <w:lvlText w:val="%8."/>
+      <w:lvlJc w:val="left"/>
+      <w:pPr>
+        <w:ind w:left="5760" w:hanging="360"/>
+      </w:pPr>
+    </w:lvl>
+    <w:lvl w:ilvl="8" w:tplc="0C0A001B" w:tentative="1">
+      <w:start w:val="1"/>
+      <w:numFmt w:val="lowerRoman"/>
+      <w:lvlText w:val="%9."/>
+      <w:lvlJc w:val="right"/>
+      <w:pPr>
+        <w:ind w:left="6480" w:hanging="180"/>
+      </w:pPr>
+    </w:lvl>
+  </w:abstractNum>
+  <w:abstractNum w:abstractNumId="10" w15:restartNumberingAfterBreak="0">
     <w:nsid w:val="6EA449EA"/>
     <w:multiLevelType w:val="hybridMultilevel"/>
     <w:tmpl w:val="D20A74D2"/>
@@ -1101,7 +1486,7 @@
       </w:pPr>
     </w:lvl>
   </w:abstractNum>
-  <w:abstractNum w:abstractNumId="8" w15:restartNumberingAfterBreak="0">
+  <w:abstractNum w:abstractNumId="11" w15:restartNumberingAfterBreak="0">
     <w:nsid w:val="790178DF"/>
     <w:multiLevelType w:val="hybridMultilevel"/>
     <w:tmpl w:val="9962AD18"/>
@@ -1188,31 +1573,40 @@
     </w:lvl>
   </w:abstractNum>
   <w:num w:numId="1">
+    <w:abstractNumId w:val="3"/>
+  </w:num>
+  <w:num w:numId="2">
+    <w:abstractNumId w:val="5"/>
+  </w:num>
+  <w:num w:numId="3">
+    <w:abstractNumId w:val="8"/>
+  </w:num>
+  <w:num w:numId="4">
+    <w:abstractNumId w:val="11"/>
+  </w:num>
+  <w:num w:numId="5">
+    <w:abstractNumId w:val="2"/>
+  </w:num>
+  <w:num w:numId="6">
+    <w:abstractNumId w:val="7"/>
+  </w:num>
+  <w:num w:numId="7">
+    <w:abstractNumId w:val="6"/>
+  </w:num>
+  <w:num w:numId="8">
+    <w:abstractNumId w:val="10"/>
+  </w:num>
+  <w:num w:numId="9">
+    <w:abstractNumId w:val="4"/>
+  </w:num>
+  <w:num w:numId="10">
     <w:abstractNumId w:val="1"/>
   </w:num>
-  <w:num w:numId="2">
-    <w:abstractNumId w:val="3"/>
-  </w:num>
-  <w:num w:numId="3">
-    <w:abstractNumId w:val="6"/>
-  </w:num>
-  <w:num w:numId="4">
-    <w:abstractNumId w:val="8"/>
-  </w:num>
-  <w:num w:numId="5">
+  <w:num w:numId="11">
     <w:abstractNumId w:val="0"/>
   </w:num>
-  <w:num w:numId="6">
-    <w:abstractNumId w:val="5"/>
-  </w:num>
-  <w:num w:numId="7">
-    <w:abstractNumId w:val="4"/>
-  </w:num>
-  <w:num w:numId="8">
-    <w:abstractNumId w:val="7"/>
-  </w:num>
-  <w:num w:numId="9">
-    <w:abstractNumId w:val="2"/>
+  <w:num w:numId="12">
+    <w:abstractNumId w:val="9"/>
   </w:num>
 </w:numbering>
 </file>

</xml_diff>